<commit_message>
[chore] Add referrals links.
</commit_message>
<xml_diff>
--- a/Outline搭建VPS服务器（快速，简单，适合小白）.docx
+++ b/Outline搭建VPS服务器（快速，简单，适合小白）.docx
@@ -834,140 +834,213 @@
       <w:pPr>
         <w:rPr>
           <w:rFonts w:ascii="Georgia" w:eastAsia="宋体" w:hAnsi="Georgia" w:cs="微软雅黑"/>
-        </w:rPr>
-      </w:pPr>
-      <w:r>
-        <w:rPr>
-          <w:rFonts w:ascii="Georgia" w:eastAsia="宋体" w:hAnsi="Georgia" w:cs="Arial"/>
-        </w:rPr>
-        <w:t>现在，我们先创建</w:t>
-      </w:r>
-      <w:r>
-        <w:rPr>
-          <w:rFonts w:ascii="Georgia" w:eastAsia="宋体" w:hAnsi="Georgia" w:cs="Arial"/>
-        </w:rPr>
-        <w:t xml:space="preserve"> VPN </w:t>
-      </w:r>
-      <w:r>
-        <w:rPr>
-          <w:rFonts w:ascii="Georgia" w:eastAsia="宋体" w:hAnsi="Georgia" w:cs="Arial"/>
-        </w:rPr>
-        <w:t>服务器。</w:t>
-      </w:r>
-      <w:r>
-        <w:rPr>
-          <w:rFonts w:ascii="Georgia" w:eastAsia="宋体" w:hAnsi="Georgia" w:cs="Arial"/>
-        </w:rPr>
-        <w:t xml:space="preserve">Outline </w:t>
-      </w:r>
-      <w:r>
-        <w:rPr>
-          <w:rFonts w:ascii="Georgia" w:eastAsia="宋体" w:hAnsi="Georgia" w:cs="Arial"/>
-        </w:rPr>
-        <w:t>会自动选择</w:t>
-      </w:r>
-      <w:r>
-        <w:rPr>
-          <w:rFonts w:ascii="Georgia" w:eastAsia="宋体" w:hAnsi="Georgia" w:cs="Arial"/>
-        </w:rPr>
-        <w:t xml:space="preserve"> DigitalOcean </w:t>
-      </w:r>
-      <w:r>
-        <w:rPr>
-          <w:rFonts w:ascii="Georgia" w:eastAsia="宋体" w:hAnsi="Georgia" w:cs="Arial"/>
-        </w:rPr>
-        <w:t>上面最便宜的传输点</w:t>
-      </w:r>
-      <w:r>
-        <w:rPr>
-          <w:rFonts w:ascii="Georgia" w:eastAsia="宋体" w:hAnsi="Georgia" w:cs="Arial"/>
-        </w:rPr>
-        <w:t>——</w:t>
-      </w:r>
-      <w:r>
-        <w:rPr>
-          <w:rFonts w:ascii="Georgia" w:eastAsia="宋体" w:hAnsi="Georgia" w:cs="Arial"/>
-        </w:rPr>
-        <w:t>每传输</w:t>
-      </w:r>
-      <w:r>
-        <w:rPr>
-          <w:rFonts w:ascii="Georgia" w:eastAsia="宋体" w:hAnsi="Georgia" w:cs="Arial"/>
-        </w:rPr>
-        <w:t xml:space="preserve"> 1TB </w:t>
-      </w:r>
-      <w:r>
-        <w:rPr>
-          <w:rFonts w:ascii="Georgia" w:eastAsia="宋体" w:hAnsi="Georgia" w:cs="Arial"/>
-        </w:rPr>
-        <w:t>的数据，每个月的费用为</w:t>
-      </w:r>
-      <w:r>
-        <w:rPr>
-          <w:rFonts w:ascii="Georgia" w:eastAsia="宋体" w:hAnsi="Georgia" w:cs="Arial"/>
-        </w:rPr>
-        <w:t xml:space="preserve"> 5 </w:t>
-      </w:r>
-      <w:r>
-        <w:rPr>
-          <w:rFonts w:ascii="Georgia" w:eastAsia="宋体" w:hAnsi="Georgia" w:cs="Arial"/>
-        </w:rPr>
-        <w:t>美元</w:t>
-      </w:r>
-      <w:r>
-        <w:rPr>
-          <w:rFonts w:ascii="Georgia" w:eastAsia="宋体" w:hAnsi="Georgia" w:cs="Arial" w:hint="eastAsia"/>
-        </w:rPr>
-        <w:t>（</w:t>
-      </w:r>
-      <w:r>
-        <w:rPr>
-          <w:rFonts w:ascii="Georgia" w:eastAsia="宋体" w:hAnsi="Georgia" w:cs="Arial" w:hint="eastAsia"/>
-        </w:rPr>
-        <w:t>一般看</w:t>
-      </w:r>
-      <w:r>
-        <w:rPr>
-          <w:rFonts w:ascii="Georgia" w:eastAsia="宋体" w:hAnsi="Georgia" w:cs="Arial" w:hint="eastAsia"/>
-        </w:rPr>
-        <w:t>7</w:t>
-      </w:r>
-      <w:r>
-        <w:rPr>
-          <w:rFonts w:ascii="Georgia" w:eastAsia="宋体" w:hAnsi="Georgia" w:cs="Arial"/>
-        </w:rPr>
-        <w:t>20p</w:t>
-      </w:r>
-      <w:r>
-        <w:rPr>
-          <w:rFonts w:ascii="Georgia" w:eastAsia="宋体" w:hAnsi="Georgia" w:cs="Arial" w:hint="eastAsia"/>
-        </w:rPr>
-        <w:t>视频怎么都够了，如果</w:t>
-      </w:r>
-      <w:r>
-        <w:rPr>
-          <w:rFonts w:ascii="Georgia" w:eastAsia="宋体" w:hAnsi="Georgia" w:cs="Arial" w:hint="eastAsia"/>
-        </w:rPr>
-        <w:t>4k</w:t>
-      </w:r>
-      <w:r>
-        <w:rPr>
-          <w:rFonts w:ascii="Georgia" w:eastAsia="宋体" w:hAnsi="Georgia" w:cs="Arial" w:hint="eastAsia"/>
-        </w:rPr>
-        <w:t>的话就要斟酌一下</w:t>
-      </w:r>
-      <w:r>
-        <w:rPr>
-          <w:rFonts w:ascii="Georgia" w:eastAsia="宋体" w:hAnsi="Georgia" w:cs="Arial" w:hint="eastAsia"/>
-        </w:rPr>
-        <w:t>~</w:t>
-      </w:r>
+          <w:b/>
+        </w:rPr>
+      </w:pPr>
+      <w:r>
+        <w:rPr>
+          <w:rFonts w:ascii="Georgia" w:eastAsia="宋体" w:hAnsi="Georgia" w:cs="微软雅黑" w:hint="eastAsia"/>
+          <w:b/>
+        </w:rPr>
+        <w:t>通过以下</w:t>
+      </w:r>
+      <w:r>
+        <w:rPr>
+          <w:rFonts w:ascii="Georgia" w:eastAsia="宋体" w:hAnsi="Georgia" w:cs="微软雅黑" w:hint="eastAsia"/>
+          <w:b/>
+        </w:rPr>
+        <w:t>链接注册可以获得</w:t>
+      </w:r>
+      <w:r>
+        <w:rPr>
+          <w:rFonts w:ascii="Georgia" w:eastAsia="宋体" w:hAnsi="Georgia" w:cs="微软雅黑" w:hint="eastAsia"/>
+          <w:b/>
+        </w:rPr>
+        <w:t>$100</w:t>
+      </w:r>
+      <w:r>
+        <w:rPr>
+          <w:rFonts w:ascii="Georgia" w:eastAsia="宋体" w:hAnsi="Georgia" w:cs="微软雅黑" w:hint="eastAsia"/>
+          <w:b/>
+        </w:rPr>
+        <w:t>的体验金：</w:t>
+      </w:r>
+    </w:p>
+    <w:p>
+      <w:pPr>
+        <w:rPr>
+          <w:rStyle w:val="a3"/>
+          <w:rFonts w:ascii="Georgia" w:eastAsia="宋体" w:hAnsi="Georgia" w:cs="微软雅黑"/>
+          <w:b/>
+        </w:rPr>
+      </w:pPr>
+      <w:hyperlink r:id="rId9" w:history="1">
+        <w:r>
+          <w:rPr>
+            <w:rStyle w:val="a3"/>
+            <w:rFonts w:ascii="Georgia" w:eastAsia="宋体" w:hAnsi="Georgia" w:cs="微软雅黑" w:hint="eastAsia"/>
+            <w:b/>
+          </w:rPr>
+          <w:t>https://m.do.co/c/83f576d89ad0</w:t>
+        </w:r>
+      </w:hyperlink>
+    </w:p>
+    <w:p>
+      <w:pPr>
+        <w:rPr>
+          <w:rFonts w:ascii="Georgia" w:eastAsia="宋体" w:hAnsi="Georgia" w:cs="微软雅黑"/>
+          <w:b/>
+        </w:rPr>
+      </w:pPr>
+      <w:hyperlink r:id="rId10" w:history="1">
+        <w:r>
+          <w:rPr>
+            <w:rStyle w:val="a3"/>
+            <w:rFonts w:ascii="Georgia" w:eastAsia="宋体" w:hAnsi="Georgia" w:cs="微软雅黑"/>
+            <w:b/>
+          </w:rPr>
+          <w:t>https://m.do.co/c/c9d5ee50a4ea</w:t>
+        </w:r>
+      </w:hyperlink>
+    </w:p>
+    <w:p>
+      <w:pPr>
+        <w:rPr>
+          <w:rFonts w:ascii="Georgia" w:eastAsia="宋体" w:hAnsi="Georgia" w:cs="微软雅黑"/>
+        </w:rPr>
+      </w:pPr>
       <w:bookmarkStart w:id="0" w:name="_GoBack"/>
       <w:bookmarkEnd w:id="0"/>
       <w:r>
         <w:rPr>
+          <w:rFonts w:ascii="Georgia" w:eastAsia="宋体" w:hAnsi="Georgia" w:cs="Arial"/>
+        </w:rPr>
+        <w:t>现在，我们先创建</w:t>
+      </w:r>
+      <w:r>
+        <w:rPr>
+          <w:rFonts w:ascii="Georgia" w:eastAsia="宋体" w:hAnsi="Georgia" w:cs="Arial"/>
+        </w:rPr>
+        <w:t xml:space="preserve"> VPN </w:t>
+      </w:r>
+      <w:r>
+        <w:rPr>
+          <w:rFonts w:ascii="Georgia" w:eastAsia="宋体" w:hAnsi="Georgia" w:cs="Arial"/>
+        </w:rPr>
+        <w:t>服务器。</w:t>
+      </w:r>
+      <w:r>
+        <w:rPr>
+          <w:rFonts w:ascii="Georgia" w:eastAsia="宋体" w:hAnsi="Georgia" w:cs="Arial"/>
+        </w:rPr>
+        <w:t xml:space="preserve">Outline </w:t>
+      </w:r>
+      <w:r>
+        <w:rPr>
+          <w:rFonts w:ascii="Georgia" w:eastAsia="宋体" w:hAnsi="Georgia" w:cs="Arial"/>
+        </w:rPr>
+        <w:t>会自动选择</w:t>
+      </w:r>
+      <w:r>
+        <w:rPr>
+          <w:rFonts w:ascii="Georgia" w:eastAsia="宋体" w:hAnsi="Georgia" w:cs="Arial"/>
+        </w:rPr>
+        <w:t xml:space="preserve"> DigitalOcean </w:t>
+      </w:r>
+      <w:r>
+        <w:rPr>
+          <w:rFonts w:ascii="Georgia" w:eastAsia="宋体" w:hAnsi="Georgia" w:cs="Arial"/>
+        </w:rPr>
+        <w:t>上面最便宜的传输点</w:t>
+      </w:r>
+      <w:r>
+        <w:rPr>
+          <w:rFonts w:ascii="Georgia" w:eastAsia="宋体" w:hAnsi="Georgia" w:cs="Arial"/>
+        </w:rPr>
+        <w:t>——</w:t>
+      </w:r>
+      <w:r>
+        <w:rPr>
+          <w:rFonts w:ascii="Georgia" w:eastAsia="宋体" w:hAnsi="Georgia" w:cs="Arial"/>
+        </w:rPr>
+        <w:t>每传输</w:t>
+      </w:r>
+      <w:r>
+        <w:rPr>
+          <w:rFonts w:ascii="Georgia" w:eastAsia="宋体" w:hAnsi="Georgia" w:cs="Arial"/>
+        </w:rPr>
+        <w:t xml:space="preserve"> 1TB </w:t>
+      </w:r>
+      <w:r>
+        <w:rPr>
+          <w:rFonts w:ascii="Georgia" w:eastAsia="宋体" w:hAnsi="Georgia" w:cs="Arial"/>
+        </w:rPr>
+        <w:t>的数据，每个月的费用为</w:t>
+      </w:r>
+      <w:r>
+        <w:rPr>
+          <w:rFonts w:ascii="Georgia" w:eastAsia="宋体" w:hAnsi="Georgia" w:cs="Arial"/>
+        </w:rPr>
+        <w:t xml:space="preserve"> 5 </w:t>
+      </w:r>
+      <w:r>
+        <w:rPr>
+          <w:rFonts w:ascii="Georgia" w:eastAsia="宋体" w:hAnsi="Georgia" w:cs="Arial"/>
+        </w:rPr>
+        <w:t>美元</w:t>
+      </w:r>
+      <w:r>
+        <w:rPr>
           <w:rFonts w:ascii="Georgia" w:eastAsia="宋体" w:hAnsi="Georgia" w:cs="Arial" w:hint="eastAsia"/>
         </w:rPr>
+        <w:t>（</w:t>
+      </w:r>
+      <w:r>
+        <w:rPr>
+          <w:rFonts w:ascii="Georgia" w:eastAsia="宋体" w:hAnsi="Georgia" w:cs="Arial" w:hint="eastAsia"/>
+        </w:rPr>
+        <w:t>一般看</w:t>
+      </w:r>
+      <w:r>
+        <w:rPr>
+          <w:rFonts w:ascii="Georgia" w:eastAsia="宋体" w:hAnsi="Georgia" w:cs="Arial" w:hint="eastAsia"/>
+        </w:rPr>
+        <w:t>7</w:t>
+      </w:r>
+      <w:r>
+        <w:rPr>
+          <w:rFonts w:ascii="Georgia" w:eastAsia="宋体" w:hAnsi="Georgia" w:cs="Arial"/>
+        </w:rPr>
+        <w:t>20p</w:t>
+      </w:r>
+      <w:r>
+        <w:rPr>
+          <w:rFonts w:ascii="Georgia" w:eastAsia="宋体" w:hAnsi="Georgia" w:cs="Arial" w:hint="eastAsia"/>
+        </w:rPr>
+        <w:t>视频怎么都够了，如果</w:t>
+      </w:r>
+      <w:r>
+        <w:rPr>
+          <w:rFonts w:ascii="Georgia" w:eastAsia="宋体" w:hAnsi="Georgia" w:cs="Arial" w:hint="eastAsia"/>
+        </w:rPr>
+        <w:t>4k</w:t>
+      </w:r>
+      <w:r>
+        <w:rPr>
+          <w:rFonts w:ascii="Georgia" w:eastAsia="宋体" w:hAnsi="Georgia" w:cs="Arial" w:hint="eastAsia"/>
+        </w:rPr>
+        <w:t>的话就要斟酌一下</w:t>
+      </w:r>
+      <w:r>
+        <w:rPr>
+          <w:rFonts w:ascii="Georgia" w:eastAsia="宋体" w:hAnsi="Georgia" w:cs="Arial" w:hint="eastAsia"/>
+        </w:rPr>
+        <w:t>~</w:t>
+      </w:r>
+      <w:r>
+        <w:rPr>
+          <w:rFonts w:ascii="Georgia" w:eastAsia="宋体" w:hAnsi="Georgia" w:cs="Arial" w:hint="eastAsia"/>
+        </w:rPr>
         <w:t>）</w:t>
       </w:r>
       <w:r>
@@ -1030,7 +1103,7 @@
         </w:rPr>
         <w:t> </w:t>
       </w:r>
-      <w:hyperlink r:id="rId9" w:tgtFrame="_blank" w:history="1">
+      <w:hyperlink r:id="rId11" w:tgtFrame="_blank" w:history="1">
         <w:r>
           <w:rPr>
             <w:rStyle w:val="a3"/>
@@ -1121,7 +1194,7 @@
                     </pic:cNvPicPr>
                   </pic:nvPicPr>
                   <pic:blipFill>
-                    <a:blip r:embed="rId10">
+                    <a:blip r:embed="rId12">
                       <a:extLst>
                         <a:ext uri="{28A0092B-C50C-407E-A947-70E740481C1C}">
                           <a14:useLocalDpi xmlns:a14="http://schemas.microsoft.com/office/drawing/2010/main" val="0"/>
@@ -1256,7 +1329,7 @@
                     <pic:cNvPicPr/>
                   </pic:nvPicPr>
                   <pic:blipFill>
-                    <a:blip r:embed="rId11"/>
+                    <a:blip r:embed="rId13"/>
                     <a:stretch>
                       <a:fillRect/>
                     </a:stretch>
@@ -1469,7 +1542,7 @@
                     </pic:cNvPicPr>
                   </pic:nvPicPr>
                   <pic:blipFill>
-                    <a:blip r:embed="rId12" cstate="print">
+                    <a:blip r:embed="rId14" cstate="print">
                       <a:extLst>
                         <a:ext uri="{28A0092B-C50C-407E-A947-70E740481C1C}">
                           <a14:useLocalDpi xmlns:a14="http://schemas.microsoft.com/office/drawing/2010/main" val="0"/>
@@ -1713,7 +1786,7 @@
                     </pic:cNvPicPr>
                   </pic:nvPicPr>
                   <pic:blipFill>
-                    <a:blip r:embed="rId13">
+                    <a:blip r:embed="rId15">
                       <a:extLst>
                         <a:ext uri="{28A0092B-C50C-407E-A947-70E740481C1C}">
                           <a14:useLocalDpi xmlns:a14="http://schemas.microsoft.com/office/drawing/2010/main" val="0"/>
@@ -1807,7 +1880,7 @@
                     </pic:cNvPicPr>
                   </pic:nvPicPr>
                   <pic:blipFill>
-                    <a:blip r:embed="rId14">
+                    <a:blip r:embed="rId16">
                       <a:extLst>
                         <a:ext uri="{28A0092B-C50C-407E-A947-70E740481C1C}">
                           <a14:useLocalDpi xmlns:a14="http://schemas.microsoft.com/office/drawing/2010/main" val="0"/>
@@ -2201,7 +2274,7 @@
         </w:rPr>
         <w:fldChar w:fldCharType="end"/>
       </w:r>
-      <w:hyperlink r:id="rId15" w:history="1">
+      <w:hyperlink r:id="rId17" w:history="1">
         <w:r>
           <w:rPr>
             <w:rStyle w:val="a3"/>
@@ -2219,7 +2292,7 @@
           <w:rFonts w:ascii="Georgia" w:eastAsia="宋体" w:hAnsi="Georgia"/>
         </w:rPr>
       </w:pPr>
-      <w:hyperlink r:id="rId16" w:history="1">
+      <w:hyperlink r:id="rId18" w:history="1">
         <w:r>
           <w:rPr>
             <w:rStyle w:val="a3"/>
@@ -2237,7 +2310,7 @@
           <w:rFonts w:ascii="Georgia" w:eastAsia="宋体" w:hAnsi="Georgia"/>
         </w:rPr>
       </w:pPr>
-      <w:hyperlink r:id="rId17" w:history="1">
+      <w:hyperlink r:id="rId19" w:history="1">
         <w:r>
           <w:rPr>
             <w:rStyle w:val="a3"/>
@@ -2255,7 +2328,7 @@
           <w:rFonts w:ascii="Georgia" w:eastAsia="宋体" w:hAnsi="Georgia"/>
         </w:rPr>
       </w:pPr>
-      <w:hyperlink r:id="rId18" w:history="1">
+      <w:hyperlink r:id="rId20" w:history="1">
         <w:r>
           <w:rPr>
             <w:rStyle w:val="a3"/>

</xml_diff>